<commit_message>
I generated an Allure report and made some final adjustments to the project.
</commit_message>
<xml_diff>
--- a/files/Selenium CI.CD Test Suite -Test Plan.docx
+++ b/files/Selenium CI.CD Test Suite -Test Plan.docx
@@ -23,7 +23,14 @@
         </w:rPr>
       </w:sdtEndPr>
       <w:sdtContent>
-        <w:p/>
+        <w:p>
+          <w:pPr>
+            <w:rPr>
+              <w:rFonts w:hint="cs"/>
+              <w:rtl/>
+            </w:rPr>
+          </w:pPr>
+        </w:p>
         <w:tbl>
           <w:tblPr>
             <w:tblpPr w:leftFromText="187" w:rightFromText="187" w:horzAnchor="margin" w:tblpXSpec="center" w:tblpY="2881"/>
@@ -114,7 +121,23 @@
                         <w:color w:val="4472C4"/>
                         <w:sz w:val="36"/>
                       </w:rPr>
-                      <w:t>Product Name: Selenium CI/CD Test Suite</w:t>
+                      <w:t>Product Name:</w:t>
+                    </w:r>
+                    <w:r>
+                      <w:rPr>
+                        <w:rFonts w:ascii="Verdana" w:eastAsia="Verdana" w:hAnsi="Verdana"/>
+                        <w:color w:val="4472C4"/>
+                        <w:sz w:val="36"/>
+                      </w:rPr>
+                      <w:t xml:space="preserve"> </w:t>
+                    </w:r>
+                    <w:r>
+                      <w:rPr>
+                        <w:rFonts w:ascii="Verdana" w:eastAsia="Verdana" w:hAnsi="Verdana"/>
+                        <w:color w:val="4472C4"/>
+                        <w:sz w:val="36"/>
+                      </w:rPr>
+                      <w:t>Selenium CI/CD Test Suite for nopCommerce</w:t>
                     </w:r>
                   </w:p>
                 </w:sdtContent>
@@ -184,7 +207,33 @@
                     <w:color w:val="4472C4"/>
                     <w:sz w:val="32"/>
                   </w:rPr>
-                  <w:t>Prepared by: Inbar</w:t>
+                  <w:t xml:space="preserve">Prepared by: </w:t>
+                </w:r>
+                <w:proofErr w:type="gramStart"/>
+                <w:r>
+                  <w:rPr>
+                    <w:rFonts w:ascii="Verdana" w:eastAsia="Verdana" w:hAnsi="Verdana"/>
+                    <w:color w:val="4472C4"/>
+                    <w:sz w:val="32"/>
+                  </w:rPr>
+                  <w:t>Inbar</w:t>
+                </w:r>
+                <w:r>
+                  <w:rPr>
+                    <w:rFonts w:ascii="Verdana" w:eastAsia="Verdana" w:hAnsi="Verdana"/>
+                    <w:color w:val="4472C4"/>
+                    <w:sz w:val="32"/>
+                  </w:rPr>
+                  <w:t xml:space="preserve"> .</w:t>
+                </w:r>
+                <w:proofErr w:type="gramEnd"/>
+                <w:r>
+                  <w:rPr>
+                    <w:rFonts w:ascii="Verdana" w:eastAsia="Verdana" w:hAnsi="Verdana"/>
+                    <w:color w:val="4472C4"/>
+                    <w:sz w:val="32"/>
+                  </w:rPr>
+                  <w:t>k.</w:t>
                 </w:r>
               </w:p>
               <w:p>
@@ -1914,7 +1963,7 @@
           <w:sz w:val="24"/>
           <w:szCs w:val="24"/>
         </w:rPr>
-        <w:t>Integration of tests into a CI/CD pipeline (e.g., Jenkins, GitLab CI).</w:t>
+        <w:t>Integration of tests into a CI/CD pipeline (GitLab CI).</w:t>
       </w:r>
     </w:p>
     <w:p>
@@ -1954,13 +2003,23 @@
           <w:szCs w:val="24"/>
         </w:rPr>
       </w:pPr>
-      <w:r>
-        <w:rPr>
-          <w:rFonts w:ascii="Verdana" w:hAnsi="Verdana"/>
-          <w:sz w:val="24"/>
-          <w:szCs w:val="24"/>
-        </w:rPr>
-        <w:t>Reporting of test results, including logs, screenshots, and video recordings of failed tests.</w:t>
+      <w:proofErr w:type="gramStart"/>
+      <w:r>
+        <w:rPr>
+          <w:rFonts w:ascii="Verdana" w:hAnsi="Verdana"/>
+          <w:sz w:val="24"/>
+          <w:szCs w:val="24"/>
+        </w:rPr>
+        <w:t>Reporting of</w:t>
+      </w:r>
+      <w:proofErr w:type="gramEnd"/>
+      <w:r>
+        <w:rPr>
+          <w:rFonts w:ascii="Verdana" w:hAnsi="Verdana"/>
+          <w:sz w:val="24"/>
+          <w:szCs w:val="24"/>
+        </w:rPr>
+        <w:t xml:space="preserve"> test results, including logs, screenshots, and video recordings of failed tests.</w:t>
       </w:r>
     </w:p>
     <w:p>
@@ -2310,29 +2369,6 @@
     </w:p>
     <w:p>
       <w:pPr>
-        <w:pStyle w:val="a9"/>
-        <w:numPr>
-          <w:ilvl w:val="0"/>
-          <w:numId w:val="3"/>
-        </w:numPr>
-        <w:bidi w:val="0"/>
-        <w:rPr>
-          <w:rFonts w:ascii="Verdana" w:hAnsi="Verdana"/>
-          <w:sz w:val="24"/>
-          <w:szCs w:val="24"/>
-        </w:rPr>
-      </w:pPr>
-      <w:r>
-        <w:rPr>
-          <w:rFonts w:ascii="Verdana" w:hAnsi="Verdana"/>
-          <w:sz w:val="24"/>
-          <w:szCs w:val="24"/>
-        </w:rPr>
-        <w:t>Manual testing.</w:t>
-      </w:r>
-    </w:p>
-    <w:p>
-      <w:pPr>
         <w:pStyle w:val="1"/>
         <w:bidi w:val="0"/>
         <w:rPr>
@@ -2474,13 +2510,23 @@
         </w:rPr>
       </w:pPr>
       <w:bookmarkStart w:id="6" w:name="_Toc185330140"/>
+      <w:proofErr w:type="gramStart"/>
       <w:r>
         <w:rPr>
           <w:rFonts w:ascii="Verdana" w:hAnsi="Verdana"/>
           <w:sz w:val="36"/>
           <w:szCs w:val="36"/>
         </w:rPr>
-        <w:t>Defect Reporting Procedure</w:t>
+        <w:t>Defect</w:t>
+      </w:r>
+      <w:proofErr w:type="gramEnd"/>
+      <w:r>
+        <w:rPr>
+          <w:rFonts w:ascii="Verdana" w:hAnsi="Verdana"/>
+          <w:sz w:val="36"/>
+          <w:szCs w:val="36"/>
+        </w:rPr>
+        <w:t xml:space="preserve"> Reporting Procedure</w:t>
       </w:r>
       <w:bookmarkEnd w:id="6"/>
     </w:p>
@@ -2527,7 +2573,25 @@
           <w:sz w:val="24"/>
           <w:szCs w:val="24"/>
         </w:rPr>
-        <w:t>Bug Logging: Defects will be logged in a defect tracking tool (e.g., Jira), including information such as the test case, environment, steps to reproduce, and severity.</w:t>
+        <w:t>Bug Logging: Defects will be logged in a defect tracking tool (</w:t>
+      </w:r>
+      <w:proofErr w:type="spellStart"/>
+      <w:r>
+        <w:rPr>
+          <w:rFonts w:ascii="Verdana" w:hAnsi="Verdana"/>
+          <w:sz w:val="24"/>
+          <w:szCs w:val="24"/>
+        </w:rPr>
+        <w:t>browserstack</w:t>
+      </w:r>
+      <w:proofErr w:type="spellEnd"/>
+      <w:r>
+        <w:rPr>
+          <w:rFonts w:ascii="Verdana" w:hAnsi="Verdana"/>
+          <w:sz w:val="24"/>
+          <w:szCs w:val="24"/>
+        </w:rPr>
+        <w:t>), including information such as the test case, environment, steps to reproduce, and severity.</w:t>
       </w:r>
     </w:p>
     <w:p>
@@ -2586,6 +2650,117 @@
           <w:szCs w:val="36"/>
         </w:rPr>
       </w:pPr>
+      <w:r>
+        <w:rPr>
+          <w:rFonts w:ascii="Verdana" w:hAnsi="Verdana"/>
+          <w:sz w:val="36"/>
+          <w:szCs w:val="36"/>
+        </w:rPr>
+        <w:t>Project Management Approach (Agile Principles)</w:t>
+      </w:r>
+    </w:p>
+    <w:p>
+      <w:pPr>
+        <w:bidi w:val="0"/>
+        <w:rPr>
+          <w:rFonts w:ascii="Verdana" w:hAnsi="Verdana"/>
+          <w:sz w:val="24"/>
+          <w:szCs w:val="24"/>
+        </w:rPr>
+      </w:pPr>
+      <w:r>
+        <w:rPr>
+          <w:rFonts w:ascii="Verdana" w:hAnsi="Verdana"/>
+          <w:sz w:val="24"/>
+          <w:szCs w:val="24"/>
+        </w:rPr>
+        <w:t xml:space="preserve">The </w:t>
+      </w:r>
+      <w:r>
+        <w:rPr>
+          <w:rFonts w:ascii="Verdana" w:hAnsi="Verdana"/>
+          <w:sz w:val="24"/>
+          <w:szCs w:val="24"/>
+        </w:rPr>
+        <w:t>approach</w:t>
+      </w:r>
+      <w:r>
+        <w:rPr>
+          <w:rFonts w:ascii="Verdana" w:hAnsi="Verdana"/>
+          <w:sz w:val="24"/>
+          <w:szCs w:val="24"/>
+        </w:rPr>
+        <w:t xml:space="preserve"> will </w:t>
+      </w:r>
+      <w:r>
+        <w:rPr>
+          <w:rFonts w:ascii="Verdana" w:hAnsi="Verdana"/>
+          <w:sz w:val="24"/>
+          <w:szCs w:val="24"/>
+        </w:rPr>
+        <w:t>be managed using Agile principles, ensuring flexibility and iterative progress. Key features include</w:t>
+      </w:r>
+      <w:r>
+        <w:rPr>
+          <w:rFonts w:ascii="Verdana" w:hAnsi="Verdana"/>
+          <w:sz w:val="24"/>
+          <w:szCs w:val="24"/>
+        </w:rPr>
+        <w:t>:</w:t>
+      </w:r>
+    </w:p>
+    <w:p>
+      <w:pPr>
+        <w:pStyle w:val="af0"/>
+        <w:numPr>
+          <w:ilvl w:val="0"/>
+          <w:numId w:val="16"/>
+        </w:numPr>
+        <w:spacing w:before="33"/>
+        <w:rPr>
+          <w:sz w:val="24"/>
+          <w:szCs w:val="24"/>
+        </w:rPr>
+      </w:pPr>
+      <w:r>
+        <w:rPr>
+          <w:sz w:val="24"/>
+          <w:szCs w:val="24"/>
+        </w:rPr>
+        <w:t>Iterative Development: Work will be broken into smaller tasks and completed in short iterations (sprints).</w:t>
+      </w:r>
+    </w:p>
+    <w:p>
+      <w:pPr>
+        <w:pStyle w:val="af0"/>
+        <w:numPr>
+          <w:ilvl w:val="0"/>
+          <w:numId w:val="16"/>
+        </w:numPr>
+        <w:spacing w:before="33"/>
+        <w:rPr>
+          <w:sz w:val="24"/>
+          <w:szCs w:val="24"/>
+        </w:rPr>
+      </w:pPr>
+      <w:r>
+        <w:rPr>
+          <w:sz w:val="24"/>
+          <w:szCs w:val="24"/>
+        </w:rPr>
+        <w:t>Prioritization: Tasks are prioritized based on their importance and dependencies, with regular review and adjustment of priorities.</w:t>
+      </w:r>
+    </w:p>
+    <w:p>
+      <w:pPr>
+        <w:pStyle w:val="1"/>
+        <w:bidi w:val="0"/>
+        <w:rPr>
+          <w:rFonts w:ascii="Verdana" w:hAnsi="Verdana"/>
+          <w:sz w:val="36"/>
+          <w:szCs w:val="36"/>
+        </w:rPr>
+      </w:pPr>
       <w:bookmarkStart w:id="7" w:name="_Toc185330141"/>
       <w:r>
         <w:rPr>
@@ -2632,6 +2807,7 @@
           <w:sz w:val="36"/>
           <w:szCs w:val="36"/>
         </w:rPr>
+        <w:lastRenderedPageBreak/>
         <w:t>Test Schedule</w:t>
       </w:r>
       <w:bookmarkEnd w:id="8"/>
@@ -2658,6 +2834,14 @@
         </w:rPr>
         <w:t xml:space="preserve">Test Planning: </w:t>
       </w:r>
+      <w:r>
+        <w:rPr>
+          <w:rFonts w:ascii="Verdana" w:hAnsi="Verdana"/>
+          <w:sz w:val="24"/>
+          <w:szCs w:val="24"/>
+        </w:rPr>
+        <w:t>Initial planning will include defining the scope, objectives, and test cases for the demo website, ensuring alignment with project goals.</w:t>
+      </w:r>
     </w:p>
     <w:p>
       <w:pPr>
@@ -2679,7 +2863,23 @@
           <w:sz w:val="24"/>
           <w:szCs w:val="24"/>
         </w:rPr>
-        <w:t xml:space="preserve">Test Case Development: </w:t>
+        <w:t>Test Case Development:</w:t>
+      </w:r>
+      <w:r>
+        <w:rPr>
+          <w:rFonts w:ascii="Verdana" w:hAnsi="Verdana"/>
+          <w:sz w:val="24"/>
+          <w:szCs w:val="24"/>
+        </w:rPr>
+        <w:t xml:space="preserve"> </w:t>
+      </w:r>
+      <w:r>
+        <w:rPr>
+          <w:rFonts w:ascii="Verdana" w:hAnsi="Verdana"/>
+          <w:sz w:val="24"/>
+          <w:szCs w:val="24"/>
+        </w:rPr>
+        <w:t>Development of automated test scripts for key functionalities, ensuring coverage of all critical features (e.g., user registration, login, checkout).</w:t>
       </w:r>
     </w:p>
     <w:p>
@@ -2702,7 +2902,23 @@
           <w:sz w:val="24"/>
           <w:szCs w:val="24"/>
         </w:rPr>
-        <w:t xml:space="preserve">Test Environment Setup: </w:t>
+        <w:t>Manual Test Case Registration:</w:t>
+      </w:r>
+      <w:r>
+        <w:rPr>
+          <w:rFonts w:ascii="Verdana" w:hAnsi="Verdana"/>
+          <w:sz w:val="24"/>
+          <w:szCs w:val="24"/>
+        </w:rPr>
+        <w:t xml:space="preserve"> </w:t>
+      </w:r>
+      <w:r>
+        <w:rPr>
+          <w:rFonts w:ascii="Verdana" w:hAnsi="Verdana"/>
+          <w:sz w:val="24"/>
+          <w:szCs w:val="24"/>
+        </w:rPr>
+        <w:t>All nopCommerce test cases have been manually registered on browserstack.com for better test case management and tracking.</w:t>
       </w:r>
     </w:p>
     <w:p>
@@ -2725,7 +2941,15 @@
           <w:sz w:val="24"/>
           <w:szCs w:val="24"/>
         </w:rPr>
-        <w:t>Test Execution: Ongoing with each code commit (through CI/CD pipeline)</w:t>
+        <w:t xml:space="preserve">Test Environment Setup: </w:t>
+      </w:r>
+      <w:r>
+        <w:rPr>
+          <w:rFonts w:ascii="Verdana" w:hAnsi="Verdana"/>
+          <w:sz w:val="24"/>
+          <w:szCs w:val="24"/>
+        </w:rPr>
+        <w:t>Configure the test environment, including setting up browsers, drivers, and integrating with the CI/CD pipeline for seamless test execution.</w:t>
       </w:r>
     </w:p>
     <w:p>
@@ -2748,7 +2972,64 @@
           <w:sz w:val="24"/>
           <w:szCs w:val="24"/>
         </w:rPr>
-        <w:t>Defect Resolution and Retesting: Ongoing as defects are identified</w:t>
+        <w:t xml:space="preserve">Test Execution: </w:t>
+      </w:r>
+      <w:r>
+        <w:rPr>
+          <w:rFonts w:ascii="Verdana" w:hAnsi="Verdana"/>
+          <w:sz w:val="24"/>
+          <w:szCs w:val="24"/>
+        </w:rPr>
+        <w:t xml:space="preserve">Tests will be executed continuously with each code </w:t>
+      </w:r>
+      <w:proofErr w:type="gramStart"/>
+      <w:r>
+        <w:rPr>
+          <w:rFonts w:ascii="Verdana" w:hAnsi="Verdana"/>
+          <w:sz w:val="24"/>
+          <w:szCs w:val="24"/>
+        </w:rPr>
+        <w:t>commit</w:t>
+      </w:r>
+      <w:proofErr w:type="gramEnd"/>
+      <w:r>
+        <w:rPr>
+          <w:rFonts w:ascii="Verdana" w:hAnsi="Verdana"/>
+          <w:sz w:val="24"/>
+          <w:szCs w:val="24"/>
+        </w:rPr>
+        <w:t xml:space="preserve"> through the CI/CD pipeline, ensuring tests run automatically on every update.</w:t>
+      </w:r>
+    </w:p>
+    <w:p>
+      <w:pPr>
+        <w:pStyle w:val="a9"/>
+        <w:numPr>
+          <w:ilvl w:val="0"/>
+          <w:numId w:val="7"/>
+        </w:numPr>
+        <w:bidi w:val="0"/>
+        <w:rPr>
+          <w:rFonts w:ascii="Verdana" w:hAnsi="Verdana"/>
+          <w:sz w:val="24"/>
+          <w:szCs w:val="24"/>
+        </w:rPr>
+      </w:pPr>
+      <w:r>
+        <w:rPr>
+          <w:rFonts w:ascii="Verdana" w:hAnsi="Verdana"/>
+          <w:sz w:val="24"/>
+          <w:szCs w:val="24"/>
+        </w:rPr>
+        <w:t xml:space="preserve">Defect Resolution and Retesting: </w:t>
+      </w:r>
+      <w:r>
+        <w:rPr>
+          <w:rFonts w:ascii="Verdana" w:hAnsi="Verdana"/>
+          <w:sz w:val="24"/>
+          <w:szCs w:val="24"/>
+        </w:rPr>
+        <w:t>Defects will be identified during test execution, logged for resolution, and retested once fixes are applied.</w:t>
       </w:r>
     </w:p>
     <w:p>
@@ -2762,16 +3043,17 @@
         </w:rPr>
       </w:pPr>
       <w:bookmarkStart w:id="9" w:name="_Toc185330143"/>
+      <w:proofErr w:type="gramStart"/>
       <w:r>
         <w:rPr>
           <w:rFonts w:ascii="Verdana" w:hAnsi="Verdana"/>
           <w:sz w:val="36"/>
           <w:szCs w:val="36"/>
         </w:rPr>
-        <w:lastRenderedPageBreak/>
         <w:t>Test Deliverables</w:t>
       </w:r>
       <w:bookmarkEnd w:id="9"/>
+      <w:proofErr w:type="gramEnd"/>
     </w:p>
     <w:p>
       <w:pPr>
@@ -2793,7 +3075,23 @@
           <w:sz w:val="24"/>
           <w:szCs w:val="24"/>
         </w:rPr>
-        <w:t>Test Plan: Detailed document outlining the testing approach.</w:t>
+        <w:t xml:space="preserve">Test Plan: </w:t>
+      </w:r>
+      <w:r>
+        <w:rPr>
+          <w:rFonts w:ascii="Verdana" w:hAnsi="Verdana"/>
+          <w:sz w:val="24"/>
+          <w:szCs w:val="24"/>
+        </w:rPr>
+        <w:t>Document outlining the testing approach, scope, and strategy</w:t>
+      </w:r>
+      <w:r>
+        <w:rPr>
+          <w:rFonts w:ascii="Verdana" w:hAnsi="Verdana"/>
+          <w:sz w:val="24"/>
+          <w:szCs w:val="24"/>
+        </w:rPr>
+        <w:t>.</w:t>
       </w:r>
     </w:p>
     <w:p>
@@ -2816,7 +3114,23 @@
           <w:sz w:val="24"/>
           <w:szCs w:val="24"/>
         </w:rPr>
-        <w:t>Test Scripts: Selenium WebDriver test scripts for all selected functionalities.</w:t>
+        <w:t xml:space="preserve">Test Scripts: </w:t>
+      </w:r>
+      <w:r>
+        <w:rPr>
+          <w:rFonts w:ascii="Verdana" w:hAnsi="Verdana"/>
+          <w:sz w:val="24"/>
+          <w:szCs w:val="24"/>
+        </w:rPr>
+        <w:t>Selenium WebDriver scripts for automating key functionalities (e.g., registration, login, checkout)</w:t>
+      </w:r>
+      <w:r>
+        <w:rPr>
+          <w:rFonts w:ascii="Verdana" w:hAnsi="Verdana"/>
+          <w:sz w:val="24"/>
+          <w:szCs w:val="24"/>
+        </w:rPr>
+        <w:t>.</w:t>
       </w:r>
     </w:p>
     <w:p>
@@ -2855,7 +3169,39 @@
           <w:sz w:val="24"/>
           <w:szCs w:val="24"/>
         </w:rPr>
-        <w:t xml:space="preserve"> Reports: Detailed test execution reports, including logs, screenshots, and video recordings.</w:t>
+        <w:t xml:space="preserve"> Reports: </w:t>
+      </w:r>
+      <w:r>
+        <w:rPr>
+          <w:rFonts w:ascii="Verdana" w:hAnsi="Verdana"/>
+          <w:sz w:val="24"/>
+          <w:szCs w:val="24"/>
+        </w:rPr>
+        <w:t xml:space="preserve">Detailed test reports with logs, </w:t>
+      </w:r>
+      <w:r>
+        <w:rPr>
+          <w:rFonts w:ascii="Verdana" w:hAnsi="Verdana"/>
+          <w:sz w:val="24"/>
+          <w:szCs w:val="24"/>
+        </w:rPr>
+        <w:t xml:space="preserve">and </w:t>
+      </w:r>
+      <w:r>
+        <w:rPr>
+          <w:rFonts w:ascii="Verdana" w:hAnsi="Verdana"/>
+          <w:sz w:val="24"/>
+          <w:szCs w:val="24"/>
+        </w:rPr>
+        <w:t>screenshots</w:t>
+      </w:r>
+      <w:r>
+        <w:rPr>
+          <w:rFonts w:ascii="Verdana" w:hAnsi="Verdana"/>
+          <w:sz w:val="24"/>
+          <w:szCs w:val="24"/>
+        </w:rPr>
+        <w:t>.</w:t>
       </w:r>
     </w:p>
     <w:p>
@@ -3000,13 +3346,31 @@
           <w:szCs w:val="24"/>
         </w:rPr>
       </w:pPr>
-      <w:r>
-        <w:rPr>
-          <w:rFonts w:ascii="Verdana" w:hAnsi="Verdana"/>
-          <w:sz w:val="24"/>
-          <w:szCs w:val="24"/>
-        </w:rPr>
-        <w:t>Test environment is set up and configured.</w:t>
+      <w:proofErr w:type="gramStart"/>
+      <w:r>
+        <w:rPr>
+          <w:rFonts w:ascii="Verdana" w:hAnsi="Verdana"/>
+          <w:sz w:val="24"/>
+          <w:szCs w:val="24"/>
+        </w:rPr>
+        <w:t>Test</w:t>
+      </w:r>
+      <w:proofErr w:type="gramEnd"/>
+      <w:r>
+        <w:rPr>
+          <w:rFonts w:ascii="Verdana" w:hAnsi="Verdana"/>
+          <w:sz w:val="24"/>
+          <w:szCs w:val="24"/>
+        </w:rPr>
+        <w:t xml:space="preserve"> environment (browsers, drivers, CI/CD pipeline) is set up and configured</w:t>
+      </w:r>
+      <w:r>
+        <w:rPr>
+          <w:rFonts w:ascii="Verdana" w:hAnsi="Verdana"/>
+          <w:sz w:val="24"/>
+          <w:szCs w:val="24"/>
+        </w:rPr>
+        <w:t>.</w:t>
       </w:r>
     </w:p>
     <w:p>
@@ -3029,7 +3393,16 @@
           <w:sz w:val="24"/>
           <w:szCs w:val="24"/>
         </w:rPr>
-        <w:t>CI/CD pipeline is integrated with the test suite.</w:t>
+        <w:lastRenderedPageBreak/>
+        <w:t>CI/CD pipeline is integrated with the test suite for automated execution</w:t>
+      </w:r>
+      <w:r>
+        <w:rPr>
+          <w:rFonts w:ascii="Verdana" w:hAnsi="Verdana"/>
+          <w:sz w:val="24"/>
+          <w:szCs w:val="24"/>
+        </w:rPr>
+        <w:t>.</w:t>
       </w:r>
     </w:p>
     <w:p>
@@ -3052,7 +3425,15 @@
           <w:sz w:val="24"/>
           <w:szCs w:val="24"/>
         </w:rPr>
-        <w:t>Test cases are ready for execution.</w:t>
+        <w:t>Test cases for critical functionalities are developed and ready for execution</w:t>
+      </w:r>
+      <w:r>
+        <w:rPr>
+          <w:rFonts w:ascii="Verdana" w:hAnsi="Verdana"/>
+          <w:sz w:val="24"/>
+          <w:szCs w:val="24"/>
+        </w:rPr>
+        <w:t>.</w:t>
       </w:r>
     </w:p>
     <w:p>
@@ -3097,7 +3478,15 @@
           <w:sz w:val="24"/>
           <w:szCs w:val="24"/>
         </w:rPr>
-        <w:t>All planned test cases have been executed.</w:t>
+        <w:t>All planned test cases have been executed through the CI/CD pipeline</w:t>
+      </w:r>
+      <w:r>
+        <w:rPr>
+          <w:rFonts w:ascii="Verdana" w:hAnsi="Verdana"/>
+          <w:sz w:val="24"/>
+          <w:szCs w:val="24"/>
+        </w:rPr>
+        <w:t>.</w:t>
       </w:r>
     </w:p>
     <w:p>
@@ -3120,7 +3509,15 @@
           <w:sz w:val="24"/>
           <w:szCs w:val="24"/>
         </w:rPr>
-        <w:t>All critical defects have been resolved or deferred.</w:t>
+        <w:t>All critical defects have been resolved or deferred</w:t>
+      </w:r>
+      <w:r>
+        <w:rPr>
+          <w:rFonts w:ascii="Verdana" w:hAnsi="Verdana"/>
+          <w:sz w:val="24"/>
+          <w:szCs w:val="24"/>
+        </w:rPr>
+        <w:t>.</w:t>
       </w:r>
     </w:p>
     <w:p>
@@ -3143,30 +3540,42 @@
           <w:sz w:val="24"/>
           <w:szCs w:val="24"/>
         </w:rPr>
-        <w:t>Test results have been reported to the stakeholders.</w:t>
-      </w:r>
-    </w:p>
-    <w:p>
-      <w:pPr>
-        <w:pStyle w:val="a9"/>
-        <w:numPr>
-          <w:ilvl w:val="0"/>
-          <w:numId w:val="11"/>
-        </w:numPr>
-        <w:bidi w:val="0"/>
-        <w:rPr>
-          <w:rFonts w:ascii="Verdana" w:hAnsi="Verdana"/>
-          <w:sz w:val="24"/>
-          <w:szCs w:val="24"/>
-        </w:rPr>
-      </w:pPr>
-      <w:r>
-        <w:rPr>
-          <w:rFonts w:ascii="Verdana" w:hAnsi="Verdana"/>
-          <w:sz w:val="24"/>
-          <w:szCs w:val="24"/>
-        </w:rPr>
-        <w:t>Test documentation is complete.</w:t>
+        <w:t>Test documentation (including test plan,</w:t>
+      </w:r>
+      <w:r>
+        <w:t xml:space="preserve"> </w:t>
+      </w:r>
+      <w:r>
+        <w:rPr>
+          <w:rFonts w:ascii="Verdana" w:hAnsi="Verdana"/>
+          <w:sz w:val="24"/>
+          <w:szCs w:val="24"/>
+        </w:rPr>
+        <w:t>Test Scenarios</w:t>
+      </w:r>
+      <w:r>
+        <w:rPr>
+          <w:rFonts w:ascii="Verdana" w:hAnsi="Verdana"/>
+          <w:sz w:val="24"/>
+          <w:szCs w:val="24"/>
+        </w:rPr>
+        <w:t>,</w:t>
+      </w:r>
+      <w:r>
+        <w:rPr>
+          <w:rFonts w:ascii="Verdana" w:hAnsi="Verdana"/>
+          <w:sz w:val="24"/>
+          <w:szCs w:val="24"/>
+        </w:rPr>
+        <w:t xml:space="preserve"> scripts, reports) is complete and finalized</w:t>
+      </w:r>
+      <w:r>
+        <w:rPr>
+          <w:rFonts w:ascii="Verdana" w:hAnsi="Verdana"/>
+          <w:sz w:val="24"/>
+          <w:szCs w:val="24"/>
+        </w:rPr>
+        <w:t>.</w:t>
       </w:r>
     </w:p>
     <w:p>
@@ -3233,7 +3642,25 @@
           <w:sz w:val="24"/>
           <w:szCs w:val="24"/>
         </w:rPr>
-        <w:t>Resumption: Testing will resume once the issues are fixed and the environment is restored.</w:t>
+        <w:t xml:space="preserve">Resumption: Testing will resume once the issues are </w:t>
+      </w:r>
+      <w:proofErr w:type="gramStart"/>
+      <w:r>
+        <w:rPr>
+          <w:rFonts w:ascii="Verdana" w:hAnsi="Verdana"/>
+          <w:sz w:val="24"/>
+          <w:szCs w:val="24"/>
+        </w:rPr>
+        <w:t>fixed</w:t>
+      </w:r>
+      <w:proofErr w:type="gramEnd"/>
+      <w:r>
+        <w:rPr>
+          <w:rFonts w:ascii="Verdana" w:hAnsi="Verdana"/>
+          <w:sz w:val="24"/>
+          <w:szCs w:val="24"/>
+        </w:rPr>
+        <w:t xml:space="preserve"> and the environment is restored.</w:t>
       </w:r>
     </w:p>
     <w:p>
@@ -3362,7 +3789,6 @@
           <w:sz w:val="24"/>
           <w:szCs w:val="24"/>
         </w:rPr>
-        <w:lastRenderedPageBreak/>
         <w:t>Allure: For generating detailed test reports.</w:t>
       </w:r>
     </w:p>
@@ -3542,6 +3968,7 @@
           <w:sz w:val="36"/>
           <w:szCs w:val="36"/>
         </w:rPr>
+        <w:lastRenderedPageBreak/>
         <w:t>Approvals</w:t>
       </w:r>
       <w:bookmarkEnd w:id="15"/>
@@ -3575,6 +4002,7 @@
       </w:pPr>
     </w:p>
     <w:sectPr>
+      <w:headerReference w:type="first" r:id="rId8"/>
       <w:pgSz w:w="11906" w:h="16838"/>
       <w:pgMar w:top="1440" w:right="1800" w:bottom="1440" w:left="1800" w:header="708" w:footer="708" w:gutter="0"/>
       <w:pgNumType w:start="0"/>
@@ -3588,6 +4016,80 @@
 </w:document>
 </file>
 
+<file path=word/endnotes.xml><?xml version="1.0" encoding="utf-8"?>
+<w:endnotes xmlns:wpc="http://schemas.microsoft.com/office/word/2010/wordprocessingCanvas" xmlns:cx="http://schemas.microsoft.com/office/drawing/2014/chartex" xmlns:cx1="http://schemas.microsoft.com/office/drawing/2015/9/8/chartex" xmlns:cx2="http://schemas.microsoft.com/office/drawing/2015/10/21/chartex" xmlns:cx3="http://schemas.microsoft.com/office/drawing/2016/5/9/chartex" xmlns:cx4="http://schemas.microsoft.com/office/drawing/2016/5/10/chartex" xmlns:cx5="http://schemas.microsoft.com/office/drawing/2016/5/11/chartex" xmlns:cx6="http://schemas.microsoft.com/office/drawing/2016/5/12/chartex" xmlns:cx7="http://schemas.microsoft.com/office/drawing/2016/5/13/chartex" xmlns:cx8="http://schemas.microsoft.com/office/drawing/2016/5/14/chartex" xmlns:mc="http://schemas.openxmlformats.org/markup-compatibility/2006" xmlns:aink="http://schemas.microsoft.com/office/drawing/2016/ink" xmlns:am3d="http://schemas.microsoft.com/office/drawing/2017/model3d" xmlns:o="urn:schemas-microsoft-com:office:office" xmlns:oel="http://schemas.microsoft.com/office/2019/extlst" xmlns:r="http://schemas.openxmlformats.org/officeDocument/2006/relationships" xmlns:m="http://schemas.openxmlformats.org/officeDocument/2006/math" xmlns:v="urn:schemas-microsoft-com:vml" xmlns:wp14="http://schemas.microsoft.com/office/word/2010/wordprocessingDrawing" xmlns:wp="http://schemas.openxmlformats.org/drawingml/2006/wordprocessingDrawing" xmlns:w10="urn:schemas-microsoft-com:office:word" xmlns:w="http://schemas.openxmlformats.org/wordprocessingml/2006/main" xmlns:w14="http://schemas.microsoft.com/office/word/2010/wordml" xmlns:w15="http://schemas.microsoft.com/office/word/2012/wordml" xmlns:w16cex="http://schemas.microsoft.com/office/word/2018/wordml/cex" xmlns:w16cid="http://schemas.microsoft.com/office/word/2016/wordml/cid" xmlns:w16="http://schemas.microsoft.com/office/word/2018/wordml" xmlns:w16du="http://schemas.microsoft.com/office/word/2023/wordml/word16du" xmlns:w16sdtdh="http://schemas.microsoft.com/office/word/2020/wordml/sdtdatahash" xmlns:w16sdtfl="http://schemas.microsoft.com/office/word/2024/wordml/sdtformatlock" xmlns:w16se="http://schemas.microsoft.com/office/word/2015/wordml/symex" xmlns:wpg="http://schemas.microsoft.com/office/word/2010/wordprocessingGroup" xmlns:wpi="http://schemas.microsoft.com/office/word/2010/wordprocessingInk" xmlns:wne="http://schemas.microsoft.com/office/word/2006/wordml" xmlns:wps="http://schemas.microsoft.com/office/word/2010/wordprocessingShape" mc:Ignorable="w14 w15 w16se w16cid w16 w16cex w16sdtdh w16sdtfl w16du wp14">
+  <w:endnote w:type="separator" w:id="-1">
+    <w:p>
+      <w:pPr>
+        <w:spacing w:after="0" w:line="240" w:lineRule="auto"/>
+      </w:pPr>
+      <w:r>
+        <w:separator/>
+      </w:r>
+    </w:p>
+  </w:endnote>
+  <w:endnote w:type="continuationSeparator" w:id="0">
+    <w:p>
+      <w:pPr>
+        <w:spacing w:after="0" w:line="240" w:lineRule="auto"/>
+      </w:pPr>
+      <w:r>
+        <w:continuationSeparator/>
+      </w:r>
+    </w:p>
+  </w:endnote>
+</w:endnotes>
+</file>
+
+<file path=word/footnotes.xml><?xml version="1.0" encoding="utf-8"?>
+<w:footnotes xmlns:wpc="http://schemas.microsoft.com/office/word/2010/wordprocessingCanvas" xmlns:cx="http://schemas.microsoft.com/office/drawing/2014/chartex" xmlns:cx1="http://schemas.microsoft.com/office/drawing/2015/9/8/chartex" xmlns:cx2="http://schemas.microsoft.com/office/drawing/2015/10/21/chartex" xmlns:cx3="http://schemas.microsoft.com/office/drawing/2016/5/9/chartex" xmlns:cx4="http://schemas.microsoft.com/office/drawing/2016/5/10/chartex" xmlns:cx5="http://schemas.microsoft.com/office/drawing/2016/5/11/chartex" xmlns:cx6="http://schemas.microsoft.com/office/drawing/2016/5/12/chartex" xmlns:cx7="http://schemas.microsoft.com/office/drawing/2016/5/13/chartex" xmlns:cx8="http://schemas.microsoft.com/office/drawing/2016/5/14/chartex" xmlns:mc="http://schemas.openxmlformats.org/markup-compatibility/2006" xmlns:aink="http://schemas.microsoft.com/office/drawing/2016/ink" xmlns:am3d="http://schemas.microsoft.com/office/drawing/2017/model3d" xmlns:o="urn:schemas-microsoft-com:office:office" xmlns:oel="http://schemas.microsoft.com/office/2019/extlst" xmlns:r="http://schemas.openxmlformats.org/officeDocument/2006/relationships" xmlns:m="http://schemas.openxmlformats.org/officeDocument/2006/math" xmlns:v="urn:schemas-microsoft-com:vml" xmlns:wp14="http://schemas.microsoft.com/office/word/2010/wordprocessingDrawing" xmlns:wp="http://schemas.openxmlformats.org/drawingml/2006/wordprocessingDrawing" xmlns:w10="urn:schemas-microsoft-com:office:word" xmlns:w="http://schemas.openxmlformats.org/wordprocessingml/2006/main" xmlns:w14="http://schemas.microsoft.com/office/word/2010/wordml" xmlns:w15="http://schemas.microsoft.com/office/word/2012/wordml" xmlns:w16cex="http://schemas.microsoft.com/office/word/2018/wordml/cex" xmlns:w16cid="http://schemas.microsoft.com/office/word/2016/wordml/cid" xmlns:w16="http://schemas.microsoft.com/office/word/2018/wordml" xmlns:w16du="http://schemas.microsoft.com/office/word/2023/wordml/word16du" xmlns:w16sdtdh="http://schemas.microsoft.com/office/word/2020/wordml/sdtdatahash" xmlns:w16sdtfl="http://schemas.microsoft.com/office/word/2024/wordml/sdtformatlock" xmlns:w16se="http://schemas.microsoft.com/office/word/2015/wordml/symex" xmlns:wpg="http://schemas.microsoft.com/office/word/2010/wordprocessingGroup" xmlns:wpi="http://schemas.microsoft.com/office/word/2010/wordprocessingInk" xmlns:wne="http://schemas.microsoft.com/office/word/2006/wordml" xmlns:wps="http://schemas.microsoft.com/office/word/2010/wordprocessingShape" mc:Ignorable="w14 w15 w16se w16cid w16 w16cex w16sdtdh w16sdtfl w16du wp14">
+  <w:footnote w:type="separator" w:id="-1">
+    <w:p>
+      <w:pPr>
+        <w:spacing w:after="0" w:line="240" w:lineRule="auto"/>
+      </w:pPr>
+      <w:r>
+        <w:separator/>
+      </w:r>
+    </w:p>
+  </w:footnote>
+  <w:footnote w:type="continuationSeparator" w:id="0">
+    <w:p>
+      <w:pPr>
+        <w:spacing w:after="0" w:line="240" w:lineRule="auto"/>
+      </w:pPr>
+      <w:r>
+        <w:continuationSeparator/>
+      </w:r>
+    </w:p>
+  </w:footnote>
+</w:footnotes>
+</file>
+
+<file path=word/header1.xml><?xml version="1.0" encoding="utf-8"?>
+<w:hdr xmlns:wpc="http://schemas.microsoft.com/office/word/2010/wordprocessingCanvas" xmlns:cx="http://schemas.microsoft.com/office/drawing/2014/chartex" xmlns:cx1="http://schemas.microsoft.com/office/drawing/2015/9/8/chartex" xmlns:cx2="http://schemas.microsoft.com/office/drawing/2015/10/21/chartex" xmlns:cx3="http://schemas.microsoft.com/office/drawing/2016/5/9/chartex" xmlns:cx4="http://schemas.microsoft.com/office/drawing/2016/5/10/chartex" xmlns:cx5="http://schemas.microsoft.com/office/drawing/2016/5/11/chartex" xmlns:cx6="http://schemas.microsoft.com/office/drawing/2016/5/12/chartex" xmlns:cx7="http://schemas.microsoft.com/office/drawing/2016/5/13/chartex" xmlns:cx8="http://schemas.microsoft.com/office/drawing/2016/5/14/chartex" xmlns:mc="http://schemas.openxmlformats.org/markup-compatibility/2006" xmlns:aink="http://schemas.microsoft.com/office/drawing/2016/ink" xmlns:am3d="http://schemas.microsoft.com/office/drawing/2017/model3d" xmlns:o="urn:schemas-microsoft-com:office:office" xmlns:oel="http://schemas.microsoft.com/office/2019/extlst" xmlns:r="http://schemas.openxmlformats.org/officeDocument/2006/relationships" xmlns:m="http://schemas.openxmlformats.org/officeDocument/2006/math" xmlns:v="urn:schemas-microsoft-com:vml" xmlns:wp14="http://schemas.microsoft.com/office/word/2010/wordprocessingDrawing" xmlns:wp="http://schemas.openxmlformats.org/drawingml/2006/wordprocessingDrawing" xmlns:w10="urn:schemas-microsoft-com:office:word" xmlns:w="http://schemas.openxmlformats.org/wordprocessingml/2006/main" xmlns:w14="http://schemas.microsoft.com/office/word/2010/wordml" xmlns:w15="http://schemas.microsoft.com/office/word/2012/wordml" xmlns:w16cex="http://schemas.microsoft.com/office/word/2018/wordml/cex" xmlns:w16cid="http://schemas.microsoft.com/office/word/2016/wordml/cid" xmlns:w16="http://schemas.microsoft.com/office/word/2018/wordml" xmlns:w16du="http://schemas.microsoft.com/office/word/2023/wordml/word16du" xmlns:w16sdtdh="http://schemas.microsoft.com/office/word/2020/wordml/sdtdatahash" xmlns:w16sdtfl="http://schemas.microsoft.com/office/word/2024/wordml/sdtformatlock" xmlns:w16se="http://schemas.microsoft.com/office/word/2015/wordml/symex" xmlns:wpg="http://schemas.microsoft.com/office/word/2010/wordprocessingGroup" xmlns:wpi="http://schemas.microsoft.com/office/word/2010/wordprocessingInk" xmlns:wne="http://schemas.microsoft.com/office/word/2006/wordml" xmlns:wps="http://schemas.microsoft.com/office/word/2010/wordprocessingShape" mc:Ignorable="w14 w15 w16se w16cid w16 w16cex w16sdtdh w16sdtfl w16du wp14">
+  <w:p>
+    <w:pPr>
+      <w:pStyle w:val="af3"/>
+      <w:rPr>
+        <w:rFonts w:ascii="David" w:hAnsi="David" w:cs="David"/>
+        <w:sz w:val="12"/>
+        <w:szCs w:val="12"/>
+      </w:rPr>
+    </w:pPr>
+    <w:r>
+      <w:rPr>
+        <w:rFonts w:ascii="David" w:hAnsi="David" w:cs="David"/>
+        <w:sz w:val="12"/>
+        <w:szCs w:val="12"/>
+        <w:rtl/>
+      </w:rPr>
+      <w:t>בס"ד</w:t>
+    </w:r>
+  </w:p>
+</w:hdr>
+</file>
+
 <file path=word/numbering.xml><?xml version="1.0" encoding="utf-8"?>
 <w:numbering xmlns:wpc="http://schemas.microsoft.com/office/word/2010/wordprocessingCanvas" xmlns:cx="http://schemas.microsoft.com/office/drawing/2014/chartex" xmlns:cx1="http://schemas.microsoft.com/office/drawing/2015/9/8/chartex" xmlns:cx2="http://schemas.microsoft.com/office/drawing/2015/10/21/chartex" xmlns:cx3="http://schemas.microsoft.com/office/drawing/2016/5/9/chartex" xmlns:cx4="http://schemas.microsoft.com/office/drawing/2016/5/10/chartex" xmlns:cx5="http://schemas.microsoft.com/office/drawing/2016/5/11/chartex" xmlns:cx6="http://schemas.microsoft.com/office/drawing/2016/5/12/chartex" xmlns:cx7="http://schemas.microsoft.com/office/drawing/2016/5/13/chartex" xmlns:cx8="http://schemas.microsoft.com/office/drawing/2016/5/14/chartex" xmlns:mc="http://schemas.openxmlformats.org/markup-compatibility/2006" xmlns:aink="http://schemas.microsoft.com/office/drawing/2016/ink" xmlns:am3d="http://schemas.microsoft.com/office/drawing/2017/model3d" xmlns:o="urn:schemas-microsoft-com:office:office" xmlns:oel="http://schemas.microsoft.com/office/2019/extlst" xmlns:r="http://schemas.openxmlformats.org/officeDocument/2006/relationships" xmlns:m="http://schemas.openxmlformats.org/officeDocument/2006/math" xmlns:v="urn:schemas-microsoft-com:vml" xmlns:wp14="http://schemas.microsoft.com/office/word/2010/wordprocessingDrawing" xmlns:wp="http://schemas.openxmlformats.org/drawingml/2006/wordprocessingDrawing" xmlns:w10="urn:schemas-microsoft-com:office:word" xmlns:w="http://schemas.openxmlformats.org/wordprocessingml/2006/main" xmlns:w14="http://schemas.microsoft.com/office/word/2010/wordml" xmlns:w15="http://schemas.microsoft.com/office/word/2012/wordml" xmlns:w16cex="http://schemas.microsoft.com/office/word/2018/wordml/cex" xmlns:w16cid="http://schemas.microsoft.com/office/word/2016/wordml/cid" xmlns:w16="http://schemas.microsoft.com/office/word/2018/wordml" xmlns:w16du="http://schemas.microsoft.com/office/word/2023/wordml/word16du" xmlns:w16sdtdh="http://schemas.microsoft.com/office/word/2020/wordml/sdtdatahash" xmlns:w16sdtfl="http://schemas.microsoft.com/office/word/2024/wordml/sdtformatlock" xmlns:w16se="http://schemas.microsoft.com/office/word/2015/wordml/symex" xmlns:wpg="http://schemas.microsoft.com/office/word/2010/wordprocessingGroup" xmlns:wpi="http://schemas.microsoft.com/office/word/2010/wordprocessingInk" xmlns:wne="http://schemas.microsoft.com/office/word/2006/wordml" xmlns:wps="http://schemas.microsoft.com/office/word/2010/wordprocessingShape" mc:Ignorable="w14 w15 w16se w16cid w16 w16cex w16sdtdh w16sdtfl w16du wp14">
   <w:abstractNum w:abstractNumId="0" w15:restartNumberingAfterBreak="0">
@@ -4403,6 +4905,119 @@
     </w:lvl>
   </w:abstractNum>
   <w:abstractNum w:abstractNumId="7" w15:restartNumberingAfterBreak="0">
+    <w:nsid w:val="301E1D53"/>
+    <w:multiLevelType w:val="hybridMultilevel"/>
+    <w:tmpl w:val="6E66A34C"/>
+    <w:lvl w:ilvl="0" w:tplc="04090001">
+      <w:start w:val="1"/>
+      <w:numFmt w:val="bullet"/>
+      <w:lvlText w:val=""/>
+      <w:lvlJc w:val="left"/>
+      <w:pPr>
+        <w:ind w:left="720" w:hanging="360"/>
+      </w:pPr>
+      <w:rPr>
+        <w:rFonts w:ascii="Symbol" w:hAnsi="Symbol" w:hint="default"/>
+      </w:rPr>
+    </w:lvl>
+    <w:lvl w:ilvl="1" w:tplc="04090003" w:tentative="1">
+      <w:start w:val="1"/>
+      <w:numFmt w:val="bullet"/>
+      <w:lvlText w:val="o"/>
+      <w:lvlJc w:val="left"/>
+      <w:pPr>
+        <w:ind w:left="1440" w:hanging="360"/>
+      </w:pPr>
+      <w:rPr>
+        <w:rFonts w:ascii="Courier New" w:hAnsi="Courier New" w:cs="Courier New" w:hint="default"/>
+      </w:rPr>
+    </w:lvl>
+    <w:lvl w:ilvl="2" w:tplc="04090005" w:tentative="1">
+      <w:start w:val="1"/>
+      <w:numFmt w:val="bullet"/>
+      <w:lvlText w:val=""/>
+      <w:lvlJc w:val="left"/>
+      <w:pPr>
+        <w:ind w:left="2160" w:hanging="360"/>
+      </w:pPr>
+      <w:rPr>
+        <w:rFonts w:ascii="Wingdings" w:hAnsi="Wingdings" w:hint="default"/>
+      </w:rPr>
+    </w:lvl>
+    <w:lvl w:ilvl="3" w:tplc="04090001" w:tentative="1">
+      <w:start w:val="1"/>
+      <w:numFmt w:val="bullet"/>
+      <w:lvlText w:val=""/>
+      <w:lvlJc w:val="left"/>
+      <w:pPr>
+        <w:ind w:left="2880" w:hanging="360"/>
+      </w:pPr>
+      <w:rPr>
+        <w:rFonts w:ascii="Symbol" w:hAnsi="Symbol" w:hint="default"/>
+      </w:rPr>
+    </w:lvl>
+    <w:lvl w:ilvl="4" w:tplc="04090003" w:tentative="1">
+      <w:start w:val="1"/>
+      <w:numFmt w:val="bullet"/>
+      <w:lvlText w:val="o"/>
+      <w:lvlJc w:val="left"/>
+      <w:pPr>
+        <w:ind w:left="3600" w:hanging="360"/>
+      </w:pPr>
+      <w:rPr>
+        <w:rFonts w:ascii="Courier New" w:hAnsi="Courier New" w:cs="Courier New" w:hint="default"/>
+      </w:rPr>
+    </w:lvl>
+    <w:lvl w:ilvl="5" w:tplc="04090005" w:tentative="1">
+      <w:start w:val="1"/>
+      <w:numFmt w:val="bullet"/>
+      <w:lvlText w:val=""/>
+      <w:lvlJc w:val="left"/>
+      <w:pPr>
+        <w:ind w:left="4320" w:hanging="360"/>
+      </w:pPr>
+      <w:rPr>
+        <w:rFonts w:ascii="Wingdings" w:hAnsi="Wingdings" w:hint="default"/>
+      </w:rPr>
+    </w:lvl>
+    <w:lvl w:ilvl="6" w:tplc="04090001" w:tentative="1">
+      <w:start w:val="1"/>
+      <w:numFmt w:val="bullet"/>
+      <w:lvlText w:val=""/>
+      <w:lvlJc w:val="left"/>
+      <w:pPr>
+        <w:ind w:left="5040" w:hanging="360"/>
+      </w:pPr>
+      <w:rPr>
+        <w:rFonts w:ascii="Symbol" w:hAnsi="Symbol" w:hint="default"/>
+      </w:rPr>
+    </w:lvl>
+    <w:lvl w:ilvl="7" w:tplc="04090003" w:tentative="1">
+      <w:start w:val="1"/>
+      <w:numFmt w:val="bullet"/>
+      <w:lvlText w:val="o"/>
+      <w:lvlJc w:val="left"/>
+      <w:pPr>
+        <w:ind w:left="5760" w:hanging="360"/>
+      </w:pPr>
+      <w:rPr>
+        <w:rFonts w:ascii="Courier New" w:hAnsi="Courier New" w:cs="Courier New" w:hint="default"/>
+      </w:rPr>
+    </w:lvl>
+    <w:lvl w:ilvl="8" w:tplc="04090005" w:tentative="1">
+      <w:start w:val="1"/>
+      <w:numFmt w:val="bullet"/>
+      <w:lvlText w:val=""/>
+      <w:lvlJc w:val="left"/>
+      <w:pPr>
+        <w:ind w:left="6480" w:hanging="360"/>
+      </w:pPr>
+      <w:rPr>
+        <w:rFonts w:ascii="Wingdings" w:hAnsi="Wingdings" w:hint="default"/>
+      </w:rPr>
+    </w:lvl>
+  </w:abstractNum>
+  <w:abstractNum w:abstractNumId="8" w15:restartNumberingAfterBreak="0">
     <w:nsid w:val="335B62CB"/>
     <w:multiLevelType w:val="hybridMultilevel"/>
     <w:tmpl w:val="A5206882"/>
@@ -4518,7 +5133,7 @@
       </w:rPr>
     </w:lvl>
   </w:abstractNum>
-  <w:abstractNum w:abstractNumId="8" w15:restartNumberingAfterBreak="0">
+  <w:abstractNum w:abstractNumId="9" w15:restartNumberingAfterBreak="0">
     <w:nsid w:val="42910274"/>
     <w:multiLevelType w:val="hybridMultilevel"/>
     <w:tmpl w:val="78C0D03C"/>
@@ -4634,7 +5249,7 @@
       </w:rPr>
     </w:lvl>
   </w:abstractNum>
-  <w:abstractNum w:abstractNumId="9" w15:restartNumberingAfterBreak="0">
+  <w:abstractNum w:abstractNumId="10" w15:restartNumberingAfterBreak="0">
     <w:nsid w:val="48A17CA3"/>
     <w:multiLevelType w:val="hybridMultilevel"/>
     <w:tmpl w:val="8F38F5BC"/>
@@ -4750,7 +5365,7 @@
       </w:rPr>
     </w:lvl>
   </w:abstractNum>
-  <w:abstractNum w:abstractNumId="10" w15:restartNumberingAfterBreak="0">
+  <w:abstractNum w:abstractNumId="11" w15:restartNumberingAfterBreak="0">
     <w:nsid w:val="586F564F"/>
     <w:multiLevelType w:val="hybridMultilevel"/>
     <w:tmpl w:val="967EE34A"/>
@@ -4866,7 +5481,7 @@
       </w:rPr>
     </w:lvl>
   </w:abstractNum>
-  <w:abstractNum w:abstractNumId="11" w15:restartNumberingAfterBreak="0">
+  <w:abstractNum w:abstractNumId="12" w15:restartNumberingAfterBreak="0">
     <w:nsid w:val="5BA05DDE"/>
     <w:multiLevelType w:val="hybridMultilevel"/>
     <w:tmpl w:val="B65696A6"/>
@@ -4982,7 +5597,7 @@
       </w:rPr>
     </w:lvl>
   </w:abstractNum>
-  <w:abstractNum w:abstractNumId="12" w15:restartNumberingAfterBreak="0">
+  <w:abstractNum w:abstractNumId="13" w15:restartNumberingAfterBreak="0">
     <w:nsid w:val="6D5E0B23"/>
     <w:multiLevelType w:val="hybridMultilevel"/>
     <w:tmpl w:val="EDBE1012"/>
@@ -5098,7 +5713,7 @@
       </w:rPr>
     </w:lvl>
   </w:abstractNum>
-  <w:abstractNum w:abstractNumId="13" w15:restartNumberingAfterBreak="0">
+  <w:abstractNum w:abstractNumId="14" w15:restartNumberingAfterBreak="0">
     <w:nsid w:val="76E61616"/>
     <w:multiLevelType w:val="hybridMultilevel"/>
     <w:tmpl w:val="FEDCC0CE"/>
@@ -5214,7 +5829,7 @@
       </w:rPr>
     </w:lvl>
   </w:abstractNum>
-  <w:abstractNum w:abstractNumId="14" w15:restartNumberingAfterBreak="0">
+  <w:abstractNum w:abstractNumId="15" w15:restartNumberingAfterBreak="0">
     <w:nsid w:val="79D1290C"/>
     <w:multiLevelType w:val="hybridMultilevel"/>
     <w:tmpl w:val="E4CE40C6"/>
@@ -5334,19 +5949,19 @@
     <w:abstractNumId w:val="1"/>
   </w:num>
   <w:num w:numId="2" w16cid:durableId="1704400675">
+    <w:abstractNumId w:val="12"/>
+  </w:num>
+  <w:num w:numId="3" w16cid:durableId="899904218">
     <w:abstractNumId w:val="11"/>
   </w:num>
-  <w:num w:numId="3" w16cid:durableId="899904218">
-    <w:abstractNumId w:val="10"/>
-  </w:num>
   <w:num w:numId="4" w16cid:durableId="467862008">
-    <w:abstractNumId w:val="8"/>
+    <w:abstractNumId w:val="9"/>
   </w:num>
   <w:num w:numId="5" w16cid:durableId="1315262653">
     <w:abstractNumId w:val="2"/>
   </w:num>
   <w:num w:numId="6" w16cid:durableId="1093669247">
-    <w:abstractNumId w:val="13"/>
+    <w:abstractNumId w:val="14"/>
   </w:num>
   <w:num w:numId="7" w16cid:durableId="1146437182">
     <w:abstractNumId w:val="0"/>
@@ -5358,13 +5973,13 @@
     <w:abstractNumId w:val="3"/>
   </w:num>
   <w:num w:numId="10" w16cid:durableId="1425371534">
-    <w:abstractNumId w:val="7"/>
+    <w:abstractNumId w:val="8"/>
   </w:num>
   <w:num w:numId="11" w16cid:durableId="951592845">
-    <w:abstractNumId w:val="14"/>
+    <w:abstractNumId w:val="15"/>
   </w:num>
   <w:num w:numId="12" w16cid:durableId="2026320915">
-    <w:abstractNumId w:val="12"/>
+    <w:abstractNumId w:val="13"/>
   </w:num>
   <w:num w:numId="13" w16cid:durableId="561646843">
     <w:abstractNumId w:val="6"/>
@@ -5373,7 +5988,10 @@
     <w:abstractNumId w:val="5"/>
   </w:num>
   <w:num w:numId="15" w16cid:durableId="925113537">
-    <w:abstractNumId w:val="9"/>
+    <w:abstractNumId w:val="10"/>
+  </w:num>
+  <w:num w:numId="16" w16cid:durableId="945890810">
+    <w:abstractNumId w:val="7"/>
   </w:num>
 </w:numbering>
 </file>
@@ -5778,6 +6396,7 @@
   <w:style w:type="paragraph" w:default="1" w:styleId="a">
     <w:name w:val="Normal"/>
     <w:qFormat/>
+    <w:rsid w:val="006911B9"/>
     <w:pPr>
       <w:bidi/>
     </w:pPr>
@@ -6415,6 +7034,50 @@
       <w:u w:val="single"/>
     </w:rPr>
   </w:style>
+  <w:style w:type="paragraph" w:styleId="af3">
+    <w:name w:val="header"/>
+    <w:basedOn w:val="a"/>
+    <w:link w:val="af4"/>
+    <w:uiPriority w:val="99"/>
+    <w:unhideWhenUsed/>
+    <w:rsid w:val="006E294C"/>
+    <w:pPr>
+      <w:tabs>
+        <w:tab w:val="center" w:pos="4153"/>
+        <w:tab w:val="right" w:pos="8306"/>
+      </w:tabs>
+      <w:spacing w:after="0" w:line="240" w:lineRule="auto"/>
+    </w:pPr>
+  </w:style>
+  <w:style w:type="character" w:customStyle="1" w:styleId="af4">
+    <w:name w:val="כותרת עליונה תו"/>
+    <w:basedOn w:val="a0"/>
+    <w:link w:val="af3"/>
+    <w:uiPriority w:val="99"/>
+    <w:rsid w:val="006E294C"/>
+  </w:style>
+  <w:style w:type="paragraph" w:styleId="af5">
+    <w:name w:val="footer"/>
+    <w:basedOn w:val="a"/>
+    <w:link w:val="af6"/>
+    <w:uiPriority w:val="99"/>
+    <w:unhideWhenUsed/>
+    <w:rsid w:val="006E294C"/>
+    <w:pPr>
+      <w:tabs>
+        <w:tab w:val="center" w:pos="4153"/>
+        <w:tab w:val="right" w:pos="8306"/>
+      </w:tabs>
+      <w:spacing w:after="0" w:line="240" w:lineRule="auto"/>
+    </w:pPr>
+  </w:style>
+  <w:style w:type="character" w:customStyle="1" w:styleId="af6">
+    <w:name w:val="כותרת תחתונה תו"/>
+    <w:basedOn w:val="a0"/>
+    <w:link w:val="af5"/>
+    <w:uiPriority w:val="99"/>
+    <w:rsid w:val="006E294C"/>
+  </w:style>
 </w:styles>
 </file>
 
@@ -6515,6 +7178,13 @@
     <w:pitch w:val="variable"/>
     <w:sig w:usb0="A00006FF" w:usb1="4000205B" w:usb2="00000010" w:usb3="00000000" w:csb0="0000019F" w:csb1="00000000"/>
   </w:font>
+  <w:font w:name="David">
+    <w:panose1 w:val="020E0502060401010101"/>
+    <w:charset w:val="00"/>
+    <w:family w:val="swiss"/>
+    <w:pitch w:val="variable"/>
+    <w:sig w:usb0="00000803" w:usb1="00000000" w:usb2="00000000" w:usb3="00000000" w:csb0="00000021" w:csb1="00000000"/>
+  </w:font>
 </w:fonts>
 </file>
 
@@ -6534,12 +7204,17 @@
   </w:compat>
   <w:rsids>
     <w:rsidRoot w:val="002937CD"/>
+    <w:rsid w:val="000A6775"/>
+    <w:rsid w:val="001F787A"/>
     <w:rsid w:val="00237687"/>
     <w:rsid w:val="002937CD"/>
+    <w:rsid w:val="003C3464"/>
     <w:rsid w:val="00942851"/>
     <w:rsid w:val="00992B40"/>
+    <w:rsid w:val="00A0595B"/>
     <w:rsid w:val="00A30F83"/>
     <w:rsid w:val="00A709AC"/>
+    <w:rsid w:val="00DD664E"/>
   </w:rsids>
   <m:mathPr>
     <m:mathFont m:val="Cambria Math"/>

</xml_diff>